<commit_message>
final commit for mine notebooks
</commit_message>
<xml_diff>
--- a/docs/Additional_questions.docx
+++ b/docs/Additional_questions.docx
@@ -102,7 +102,21 @@
           <w:sz w:val="24"/>
           <w:szCs w:val="24"/>
         </w:rPr>
-        <w:t xml:space="preserve">Is there a difference in the number of </w:t>
+        <w:t xml:space="preserve">Is there a difference in the </w:t>
+      </w:r>
+      <w:r>
+        <w:rPr>
+          <w:sz w:val="24"/>
+          <w:szCs w:val="24"/>
+        </w:rPr>
+        <w:t>percentage</w:t>
+      </w:r>
+      <w:r>
+        <w:rPr>
+          <w:sz w:val="24"/>
+          <w:szCs w:val="24"/>
+        </w:rPr>
+        <w:t xml:space="preserve"> of </w:t>
       </w:r>
       <w:r>
         <w:rPr>
@@ -123,8 +137,33 @@
           <w:sz w:val="24"/>
           <w:szCs w:val="24"/>
         </w:rPr>
-        <w:t>hostage?</w:t>
+        <w:t>hosta</w:t>
       </w:r>
+      <w:r>
+        <w:rPr>
+          <w:sz w:val="24"/>
+          <w:szCs w:val="24"/>
+        </w:rPr>
+        <w:t>ge?</w:t>
+      </w:r>
+    </w:p>
+    <w:p>
+      <w:pPr>
+        <w:pStyle w:val="ListParagraph"/>
+        <w:rPr>
+          <w:sz w:val="24"/>
+          <w:szCs w:val="24"/>
+        </w:rPr>
+      </w:pPr>
+    </w:p>
+    <w:p>
+      <w:pPr>
+        <w:pStyle w:val="ListParagraph"/>
+        <w:rPr>
+          <w:sz w:val="24"/>
+          <w:szCs w:val="24"/>
+        </w:rPr>
+      </w:pPr>
     </w:p>
     <w:sectPr>
       <w:pgSz w:w="12240" w:h="15840"/>

</xml_diff>